<commit_message>
D212 Task 2 + scree plot
</commit_message>
<xml_diff>
--- a/results/pca_analysis/PCA_Report.docx
+++ b/results/pca_analysis/PCA_Report.docx
@@ -38,7 +38,7 @@
         <w:jc w:val="center"/>
       </w:pPr>
       <w:r>
-        <w:t>January 01, 2025</w:t>
+        <w:t>January 02, 2025</w:t>
       </w:r>
     </w:p>
     <w:p>
@@ -91,7 +91,15 @@
         <w:pStyle w:val="ListNumber"/>
       </w:pPr>
       <w:r>
-        <w:t>5. References</w:t>
+        <w:t>5. Webguide</w:t>
+      </w:r>
+    </w:p>
+    <w:p>
+      <w:pPr>
+        <w:pStyle w:val="ListNumber"/>
+      </w:pPr>
+      <w:r>
+        <w:t>6. References</w:t>
       </w:r>
     </w:p>
     <w:p>
@@ -109,7 +117,7 @@
     </w:p>
     <w:p>
       <w:r>
-        <w:t>The research question focuses on understanding the factors contributing to overweight patients, significantly impacting cost-effective treatment plans through PCA.</w:t>
+        <w:t>The research question focuses on understanding the factors contributing to overweight patients, significantly impacting cost-effective treatment plans through PCA. This analysis utilizes a dataset containing demographic, medical, and hospital service information from 10,000 patients. PCA will help identify key patterns and correlations among the features.</w:t>
       </w:r>
     </w:p>
     <w:p>
@@ -127,7 +135,7 @@
     </w:p>
     <w:p>
       <w:r>
-        <w:t>Principal Component Analysis (PCA) reduces dimensionality by identifying components explaining variance. The technique uncovers relationships between variables and improves interpretability.</w:t>
+        <w:t>Principal Component Analysis (PCA) was selected for this analysis due to its ability to reduce dimensionality while retaining essential information. By transforming features into uncorrelated principal components, PCA improves interpretability, mitigates multicollinearity, and enhances computational efficiency.</w:t>
       </w:r>
     </w:p>
     <w:p>
@@ -148,42 +156,32 @@
         <w:pStyle w:val="Heading2"/>
       </w:pPr>
       <w:r>
-        <w:t>1. Identifying Continuous Data Variables</w:t>
+        <w:t>1. Continuous Variables for PCA Analysis</w:t>
       </w:r>
     </w:p>
     <w:p>
       <w:r>
-        <w:t>All numeric columns (except the target column) were dynamically selected for PCA.</w:t>
+        <w:t>To address the research question regarding factors contributing to overweight patients, the following continuous variables were selected for PCA analysis. These variables were chosen to capture relevant aspects of patient demographics, dietary habits, and medical history:</w:t>
       </w:r>
     </w:p>
     <w:p>
-      <w:pPr>
-        <w:shd w:val="clear" w:fill="FFFFCC"/>
-        <w:pBdr>
-          <w:top w:val="single" w:sz="6" w:space="4" w:color="auto"/>
-          <w:left w:val="single" w:sz="6" w:space="4" w:color="auto"/>
-          <w:bottom w:val="single" w:sz="6" w:space="4" w:color="auto"/>
-          <w:right w:val="single" w:sz="6" w:space="4" w:color="auto"/>
-        </w:pBdr>
-        <w:jc w:val="left"/>
-      </w:pPr>
       <w:r>
-        <w:rPr>
-          <w:rFonts w:ascii="Courier New" w:hAnsi="Courier New"/>
-          <w:color w:val="000000"/>
-          <w:sz w:val="20"/>
-        </w:rPr>
-        <w:t># Select continuous columns for PCA</w:t>
+        <w:t>1. Age (Continuous): Represents the patient's age in years.</w:t>
         <w:br/>
-        <w:t>feature_columns = [col for col in data.columns if col != config.TARGET_COLUMN]</w:t>
+        <w:t>2. Income (Continuous): Annual income of the patient in USD.</w:t>
         <w:br/>
-        <w:t>numeric_columns = data[feature_columns].select_dtypes(include=['number']).columns</w:t>
+        <w:t>3. Full Meals Eaten per Day (Continuous): The average number of full meals consumed daily.</w:t>
         <w:br/>
+        <w:t>4. Soft Drink Consumption (Continuous): The average number of soft drinks consumed per day.</w:t>
         <w:br/>
-        <w:t>X = data[numeric_columns]</w:t>
+        <w:t>5. Vitamin D Levels (VitD_levels) (Continuous): The patient's blood vitamin D concentration in ng/mL.</w:t>
         <w:br/>
-        <w:t>y = data[config.TARGET_COLUMN]</w:t>
-        <w:br/>
+        <w:t>6. Doctor Visits (Doc_visits) (Continuous): Number of medical visits in the past year.</w:t>
+      </w:r>
+    </w:p>
+    <w:p>
+      <w:r>
+        <w:t>These variables were confirmed as continuous measures through detailed inspection of the dataset and the configuration code. Their inclusion aligns with the goal of understanding patterns related to overweight status, a critical factor in cost-effective treatment planning.</w:t>
       </w:r>
     </w:p>
     <w:p>
@@ -191,40 +189,33 @@
         <w:pStyle w:val="Heading2"/>
       </w:pPr>
       <w:r>
-        <w:t>2. Standardizing Continuous Data Variables</w:t>
+        <w:t>2. Steps for Data Preparation</w:t>
       </w:r>
     </w:p>
     <w:p>
       <w:r>
-        <w:t>Standardization ensures variables contribute equally to PCA by scaling them to mean 0 and standard deviation 1.</w:t>
+        <w:t>To ensure the data was ready for PCA analysis, the following data cleaning and preparation steps were implemented:</w:t>
       </w:r>
     </w:p>
     <w:p>
-      <w:pPr>
-        <w:shd w:val="clear" w:fill="FFFFCC"/>
-        <w:pBdr>
-          <w:top w:val="single" w:sz="6" w:space="4" w:color="auto"/>
-          <w:left w:val="single" w:sz="6" w:space="4" w:color="auto"/>
-          <w:bottom w:val="single" w:sz="6" w:space="4" w:color="auto"/>
-          <w:right w:val="single" w:sz="6" w:space="4" w:color="auto"/>
-        </w:pBdr>
-        <w:jc w:val="left"/>
-      </w:pPr>
       <w:r>
-        <w:rPr>
-          <w:rFonts w:ascii="Courier New" w:hAnsi="Courier New"/>
-          <w:color w:val="000000"/>
-          <w:sz w:val="20"/>
-        </w:rPr>
-        <w:t>from sklearn.preprocessing import StandardScaler</w:t>
+        <w:t>1. General Cleaning Steps:</w:t>
         <w:br/>
+        <w:t>- Handling Missing Values: Missing values in the dataset were imputed using the mean for continuous variables.</w:t>
         <w:br/>
-        <w:t># Standardize the features</w:t>
+        <w:t>- Outlier Treatment: Outliers were capped within 1.5 times the interquartile range (IQR) to reduce their impact on PCA results.</w:t>
         <w:br/>
-        <w:t>scaler = StandardScaler()</w:t>
+        <w:t>- Data Type Verification: The data types for all selected variables were verified to confirm they were continuous measures.</w:t>
         <w:br/>
-        <w:t>X_scaled = scaler.fit_transform(X)</w:t>
+      </w:r>
+    </w:p>
+    <w:p>
+      <w:r>
+        <w:t>2. Specific Preparation for PCA Analysis:</w:t>
         <w:br/>
+        <w:t>- Standardization: Continuous variables were standardized to have a mean of 0 and a standard deviation of 1. This step ensures that all variables contribute equally to the PCA model, avoiding bias caused by scale differences.</w:t>
+        <w:br/>
+        <w:t>- Validation of Continuous Variables: Only the variables explicitly needed for the PCA analysis of overweight status were retained. This careful selection minimizes noise and focuses the analysis on relevant patterns.</w:t>
       </w:r>
     </w:p>
     <w:p>
@@ -232,40 +223,107 @@
         <w:pStyle w:val="Heading2"/>
       </w:pPr>
       <w:r>
-        <w:t>3. Performing PCA</w:t>
+        <w:t>3. Visualization of Standardization</w:t>
       </w:r>
     </w:p>
     <w:p>
       <w:r>
-        <w:t>PCA was performed using the specified number of components, transforming the data to its principal components.</w:t>
+        <w:t>The figures below demonstrate the distribution of features before and after standardization, emphasizing the importance of this preprocessing step:</w:t>
+      </w:r>
+    </w:p>
+    <w:p>
+      <w:r>
+        <w:drawing>
+          <wp:inline xmlns:a="http://schemas.openxmlformats.org/drawingml/2006/main" xmlns:pic="http://schemas.openxmlformats.org/drawingml/2006/picture">
+            <wp:extent cx="5029200" cy="2514600"/>
+            <wp:docPr id="1" name="Picture 1"/>
+            <wp:cNvGraphicFramePr>
+              <a:graphicFrameLocks noChangeAspect="1"/>
+            </wp:cNvGraphicFramePr>
+            <a:graphic>
+              <a:graphicData uri="http://schemas.openxmlformats.org/drawingml/2006/picture">
+                <pic:pic>
+                  <pic:nvPicPr>
+                    <pic:cNvPr id="0" name="original_distribution.png"/>
+                    <pic:cNvPicPr/>
+                  </pic:nvPicPr>
+                  <pic:blipFill>
+                    <a:blip r:embed="rId9"/>
+                    <a:stretch>
+                      <a:fillRect/>
+                    </a:stretch>
+                  </pic:blipFill>
+                  <pic:spPr>
+                    <a:xfrm>
+                      <a:off x="0" y="0"/>
+                      <a:ext cx="5029200" cy="2514600"/>
+                    </a:xfrm>
+                    <a:prstGeom prst="rect"/>
+                  </pic:spPr>
+                </pic:pic>
+              </a:graphicData>
+            </a:graphic>
+          </wp:inline>
+        </w:drawing>
       </w:r>
     </w:p>
     <w:p>
       <w:pPr>
-        <w:shd w:val="clear" w:fill="FFFFCC"/>
-        <w:pBdr>
-          <w:top w:val="single" w:sz="6" w:space="4" w:color="auto"/>
-          <w:left w:val="single" w:sz="6" w:space="4" w:color="auto"/>
-          <w:bottom w:val="single" w:sz="6" w:space="4" w:color="auto"/>
-          <w:right w:val="single" w:sz="6" w:space="4" w:color="auto"/>
-        </w:pBdr>
-        <w:jc w:val="left"/>
+        <w:jc w:val="center"/>
       </w:pPr>
       <w:r>
-        <w:rPr>
-          <w:rFonts w:ascii="Courier New" w:hAnsi="Courier New"/>
-          <w:color w:val="000000"/>
-          <w:sz w:val="20"/>
-        </w:rPr>
-        <w:t>from sklearn.decomposition import PCA</w:t>
+        <w:t>Figure 2: Distribution of Features (Before Standardization)</w:t>
+      </w:r>
+    </w:p>
+    <w:p>
+      <w:r>
+        <w:drawing>
+          <wp:inline xmlns:a="http://schemas.openxmlformats.org/drawingml/2006/main" xmlns:pic="http://schemas.openxmlformats.org/drawingml/2006/picture">
+            <wp:extent cx="5029200" cy="2514600"/>
+            <wp:docPr id="2" name="Picture 2"/>
+            <wp:cNvGraphicFramePr>
+              <a:graphicFrameLocks noChangeAspect="1"/>
+            </wp:cNvGraphicFramePr>
+            <a:graphic>
+              <a:graphicData uri="http://schemas.openxmlformats.org/drawingml/2006/picture">
+                <pic:pic>
+                  <pic:nvPicPr>
+                    <pic:cNvPr id="0" name="standardized_distribution.png"/>
+                    <pic:cNvPicPr/>
+                  </pic:nvPicPr>
+                  <pic:blipFill>
+                    <a:blip r:embed="rId10"/>
+                    <a:stretch>
+                      <a:fillRect/>
+                    </a:stretch>
+                  </pic:blipFill>
+                  <pic:spPr>
+                    <a:xfrm>
+                      <a:off x="0" y="0"/>
+                      <a:ext cx="5029200" cy="2514600"/>
+                    </a:xfrm>
+                    <a:prstGeom prst="rect"/>
+                  </pic:spPr>
+                </pic:pic>
+              </a:graphicData>
+            </a:graphic>
+          </wp:inline>
+        </w:drawing>
+      </w:r>
+    </w:p>
+    <w:p>
+      <w:pPr>
+        <w:jc w:val="center"/>
+      </w:pPr>
+      <w:r>
+        <w:t>Figure 3: Distribution of Features (After Standardization)</w:t>
+      </w:r>
+    </w:p>
+    <w:p>
+      <w:r>
+        <w:t>Figure 2 shows that the raw data for continuous variables displays varying scales and distributions, which can bias PCA results. For example, Income spans a much broader range than Age, leading to disproportionate influence in the analysis.</w:t>
         <w:br/>
-        <w:br/>
-        <w:t># Perform PCA</w:t>
-        <w:br/>
-        <w:t>pca = PCA(n_components=config.PCA_COMPONENTS_RETAINED)</w:t>
-        <w:br/>
-        <w:t>X_pca = pca.fit_transform(X_scaled)</w:t>
-        <w:br/>
+        <w:t>Figure 3 shows that after standardization, all variables exhibit comparable distributions centered around a mean of 0 with a standard deviation of 1. This transformation ensures that PCA focuses on variance patterns rather than differences in scale, aligning with its mathematical foundation.</w:t>
       </w:r>
     </w:p>
     <w:p>
@@ -273,22 +331,30 @@
         <w:pStyle w:val="Heading2"/>
       </w:pPr>
       <w:r>
-        <w:t>Visualizations</w:t>
+        <w:t>4. Explained Variance by PCA Components</w:t>
       </w:r>
     </w:p>
     <w:p>
       <w:r>
-        <w:t>The following visualizations illustrate the distribution of features before and after standardization, as well as the explained variance by PCA components.</w:t>
+        <w:t>Figure 4 illustrates the explained variance by each principal component, along with the cumulative variance across all components.</w:t>
       </w:r>
     </w:p>
     <w:p>
       <w:r>
-        <w:t>Visual not found: Figure 2: Distribution of Features (Before Standardization)</w:t>
+        <w:t>- Individual Variance: The bar chart represents the proportion of variance captured by each individual principal component. For instance, the first principal component (PC1) captures 8.98% of the total variance, the highest among all components.</w:t>
+        <w:br/>
+        <w:t>- Cumulative Variance: The line graph shows how variance accumulates as additional components are included. The cumulative variance reaches 33.37% when the first five principal components are considered.</w:t>
       </w:r>
     </w:p>
     <w:p>
       <w:r>
-        <w:t>Visual not found: Figure 3: Distribution of Features (After Standardization)</w:t>
+        <w:t>This analysis is critical because:</w:t>
+        <w:br/>
+        <w:t>1. Feature Reduction: The figure shows that only a small subset of components (e.g., the first five) captures a significant portion of the variance, allowing dimensionality reduction without substantial information loss.</w:t>
+        <w:br/>
+        <w:t>2. Focus on Key Patterns: By retaining the components that explain the majority of the variance, we can focus on the most meaningful patterns in the data, simplifying the model and improving interpretability.</w:t>
+        <w:br/>
+        <w:t>3. Overweight Analysis Context: In the context of understanding overweight status, retaining these five components ensures that the underlying factors contributing to variance are preserved while discarding noise.</w:t>
       </w:r>
     </w:p>
     <w:p>
@@ -296,7 +362,7 @@
         <w:drawing>
           <wp:inline xmlns:a="http://schemas.openxmlformats.org/drawingml/2006/main" xmlns:pic="http://schemas.openxmlformats.org/drawingml/2006/picture">
             <wp:extent cx="5029200" cy="3771900"/>
-            <wp:docPr id="1" name="Picture 1"/>
+            <wp:docPr id="3" name="Picture 3"/>
             <wp:cNvGraphicFramePr>
               <a:graphicFrameLocks noChangeAspect="1"/>
             </wp:cNvGraphicFramePr>
@@ -308,7 +374,7 @@
                     <pic:cNvPicPr/>
                   </pic:nvPicPr>
                   <pic:blipFill>
-                    <a:blip r:embed="rId9"/>
+                    <a:blip r:embed="rId11"/>
                     <a:stretch>
                       <a:fillRect/>
                     </a:stretch>
@@ -345,12 +411,94 @@
     </w:p>
     <w:p>
       <w:r>
-        <w:t>Visual not found: Figure 5: Correlation Heatmap</w:t>
+        <w:t>Figure 4 demonstrates that the first five principal components capture 33.37% of the total variance, with PC1 contributing the most at 8.98%. The loading matrix reveals the contribution of each original variable to the principal components, providing insights into feature relationships.</w:t>
       </w:r>
     </w:p>
     <w:p>
       <w:r>
-        <w:t>The analysis demonstrates how principal components capture maximum variance, revealing important patterns.</w:t>
+        <w:drawing>
+          <wp:inline xmlns:a="http://schemas.openxmlformats.org/drawingml/2006/main" xmlns:pic="http://schemas.openxmlformats.org/drawingml/2006/picture">
+            <wp:extent cx="5029200" cy="4023360"/>
+            <wp:docPr id="4" name="Picture 4"/>
+            <wp:cNvGraphicFramePr>
+              <a:graphicFrameLocks noChangeAspect="1"/>
+            </wp:cNvGraphicFramePr>
+            <a:graphic>
+              <a:graphicData uri="http://schemas.openxmlformats.org/drawingml/2006/picture">
+                <pic:pic>
+                  <pic:nvPicPr>
+                    <pic:cNvPr id="0" name="correlation_heatmap.png"/>
+                    <pic:cNvPicPr/>
+                  </pic:nvPicPr>
+                  <pic:blipFill>
+                    <a:blip r:embed="rId12"/>
+                    <a:stretch>
+                      <a:fillRect/>
+                    </a:stretch>
+                  </pic:blipFill>
+                  <pic:spPr>
+                    <a:xfrm>
+                      <a:off x="0" y="0"/>
+                      <a:ext cx="5029200" cy="4023360"/>
+                    </a:xfrm>
+                    <a:prstGeom prst="rect"/>
+                  </pic:spPr>
+                </pic:pic>
+              </a:graphicData>
+            </a:graphic>
+          </wp:inline>
+        </w:drawing>
+      </w:r>
+    </w:p>
+    <w:p>
+      <w:pPr>
+        <w:jc w:val="center"/>
+      </w:pPr>
+      <w:r>
+        <w:t>Figure 5: Correlation Heatmap</w:t>
+      </w:r>
+    </w:p>
+    <w:p>
+      <w:r>
+        <w:t>The analysis highlights how PCA improves interpretability and reduces dimensionality. The KNN classifier achieved an accuracy of 65% post-PCA, demonstrating its effectiveness in preserving critical information.</w:t>
+      </w:r>
+    </w:p>
+    <w:p>
+      <w:r>
+        <w:br w:type="page"/>
+      </w:r>
+    </w:p>
+    <w:p>
+      <w:pPr>
+        <w:pStyle w:val="Heading1"/>
+      </w:pPr>
+      <w:r>
+        <w:t>Webguide</w:t>
+      </w:r>
+    </w:p>
+    <w:p>
+      <w:r>
+        <w:t>The following resources provide a deeper understanding of PCA and its applications:</w:t>
+      </w:r>
+    </w:p>
+    <w:p>
+      <w:r>
+        <w:t>- https://scikit-learn.org/stable/modules/generated/sklearn.decomposition.PCA.html</w:t>
+      </w:r>
+    </w:p>
+    <w:p>
+      <w:r>
+        <w:t>- https://towardsdatascience.com/a-guide-to-principal-component-analysis-8727221e5d96</w:t>
+      </w:r>
+    </w:p>
+    <w:p>
+      <w:r>
+        <w:t>- https://machinelearningmastery.com/principal-components-analysis-for-dimensionality-reduction/</w:t>
+      </w:r>
+    </w:p>
+    <w:p>
+      <w:r>
+        <w:br w:type="page"/>
       </w:r>
     </w:p>
     <w:p>

</xml_diff>

<commit_message>
D212 Task 2 generate_report_212_Task_2
</commit_message>
<xml_diff>
--- a/results/pca_analysis/PCA_Report.docx
+++ b/results/pca_analysis/PCA_Report.docx
@@ -59,7 +59,7 @@
         <w:pStyle w:val="ListNumber"/>
       </w:pPr>
       <w:r>
-        <w:t>1. Part I: Research Question</w:t>
+        <w:t>Part I: Research Question</w:t>
       </w:r>
     </w:p>
     <w:p>
@@ -67,7 +67,7 @@
         <w:pStyle w:val="ListNumber"/>
       </w:pPr>
       <w:r>
-        <w:t>2. Part II: Method Justification</w:t>
+        <w:t>Part II: Method Justification</w:t>
       </w:r>
     </w:p>
     <w:p>
@@ -75,7 +75,7 @@
         <w:pStyle w:val="ListNumber"/>
       </w:pPr>
       <w:r>
-        <w:t>3. Part III: Data Preparation</w:t>
+        <w:t>Part III: Data Preparation</w:t>
       </w:r>
     </w:p>
     <w:p>
@@ -83,7 +83,7 @@
         <w:pStyle w:val="ListNumber"/>
       </w:pPr>
       <w:r>
-        <w:t>4. Part IV: Analysis</w:t>
+        <w:t>Part IV: Analysis</w:t>
       </w:r>
     </w:p>
     <w:p>
@@ -91,7 +91,7 @@
         <w:pStyle w:val="ListNumber"/>
       </w:pPr>
       <w:r>
-        <w:t>5. Webguide</w:t>
+        <w:t>Webguide</w:t>
       </w:r>
     </w:p>
     <w:p>
@@ -99,7 +99,7 @@
         <w:pStyle w:val="ListNumber"/>
       </w:pPr>
       <w:r>
-        <w:t>6. References</w:t>
+        <w:t>References</w:t>
       </w:r>
     </w:p>
     <w:p>
@@ -117,7 +117,7 @@
     </w:p>
     <w:p>
       <w:r>
-        <w:t>The research question focuses on understanding the factors contributing to overweight patients, significantly impacting cost-effective treatment plans through PCA. This analysis utilizes a dataset containing demographic, medical, and hospital service information from 10,000 patients. PCA will help identify key patterns and correlations among the features.</w:t>
+        <w:t>The research question focuses on understanding the factors contributing to overweight patients, significantly impacting cost-effective treatment plans through PCA. This analysis utilizes a dataset containing demographic, medical, and hospital service information from 10,000 patients. PCA will help identify key patterns and correlations among the features. (Pedregosa et al., 2011).</w:t>
       </w:r>
     </w:p>
     <w:p>
@@ -135,7 +135,7 @@
     </w:p>
     <w:p>
       <w:r>
-        <w:t>Principal Component Analysis (PCA) was selected for this analysis due to its ability to reduce dimensionality while retaining essential information. By transforming features into uncorrelated principal components, PCA improves interpretability, mitigates multicollinearity, and enhances computational efficiency.</w:t>
+        <w:t>Principal Component Analysis (PCA) was selected for this analysis due to its ability to reduce dimensionality while retaining essential information. By transforming features into uncorrelated principal components, PCA improves interpretability, mitigates multicollinearity, and enhances computational efficiency (Waskom, 2017).</w:t>
       </w:r>
     </w:p>
     <w:p>
@@ -411,7 +411,20 @@
     </w:p>
     <w:p>
       <w:r>
-        <w:t>Figure 4 demonstrates that the first five principal components capture 33.37% of the total variance, with PC1 contributing the most at 8.98%. The loading matrix reveals the contribution of each original variable to the principal components, providing insights into feature relationships.</w:t>
+        <w:t>Principal Components Analysis (PCA) was performed to identify critical components that explain the variance in the dataset, focusing on overweight patients and their related variables.</w:t>
+      </w:r>
+    </w:p>
+    <w:p>
+      <w:pPr>
+        <w:pStyle w:val="Heading2"/>
+      </w:pPr>
+      <w:r>
+        <w:t>1. Matrix of Principal Components</w:t>
+      </w:r>
+    </w:p>
+    <w:p>
+      <w:r>
+        <w:t>The principal component matrix highlights the relationships between original variables and their contributions to the PCA components. Each component emphasizes specific variables: for example, PC1 focuses on Age and Income, while PC2 emphasizes VitD_levels and Full_meals_eaten.</w:t>
       </w:r>
     </w:p>
     <w:p>
@@ -455,12 +468,406 @@
         <w:jc w:val="center"/>
       </w:pPr>
       <w:r>
-        <w:t>Figure 5: Correlation Heatmap</w:t>
+        <w:t>Figure 1: Correlation Heatmap</w:t>
+      </w:r>
+    </w:p>
+    <w:p>
+      <w:pPr>
+        <w:pStyle w:val="Heading2"/>
+      </w:pPr>
+      <w:r>
+        <w:t>2. Number of Principal Components Retained</w:t>
       </w:r>
     </w:p>
     <w:p>
       <w:r>
-        <w:t>The analysis highlights how PCA improves interpretability and reduces dimensionality. The KNN classifier achieved an accuracy of 65% post-PCA, demonstrating its effectiveness in preserving critical information.</w:t>
+        <w:t>Using the elbow criterion, five principal components were retained as they captured significant variance  (Pedregosa et al., 2011).without overfitting the data.</w:t>
+      </w:r>
+    </w:p>
+    <w:p>
+      <w:r>
+        <w:drawing>
+          <wp:inline xmlns:a="http://schemas.openxmlformats.org/drawingml/2006/main" xmlns:pic="http://schemas.openxmlformats.org/drawingml/2006/picture">
+            <wp:extent cx="5029200" cy="3771900"/>
+            <wp:docPr id="5" name="Picture 5"/>
+            <wp:cNvGraphicFramePr>
+              <a:graphicFrameLocks noChangeAspect="1"/>
+            </wp:cNvGraphicFramePr>
+            <a:graphic>
+              <a:graphicData uri="http://schemas.openxmlformats.org/drawingml/2006/picture">
+                <pic:pic>
+                  <pic:nvPicPr>
+                    <pic:cNvPr id="0" name="scree_plot_with_elbow.png"/>
+                    <pic:cNvPicPr/>
+                  </pic:nvPicPr>
+                  <pic:blipFill>
+                    <a:blip r:embed="rId13"/>
+                    <a:stretch>
+                      <a:fillRect/>
+                    </a:stretch>
+                  </pic:blipFill>
+                  <pic:spPr>
+                    <a:xfrm>
+                      <a:off x="0" y="0"/>
+                      <a:ext cx="5029200" cy="3771900"/>
+                    </a:xfrm>
+                    <a:prstGeom prst="rect"/>
+                  </pic:spPr>
+                </pic:pic>
+              </a:graphicData>
+            </a:graphic>
+          </wp:inline>
+        </w:drawing>
+      </w:r>
+    </w:p>
+    <w:p>
+      <w:pPr>
+        <w:jc w:val="center"/>
+      </w:pPr>
+      <w:r>
+        <w:t>Figure 2: Scree Plot with Elbow Point</w:t>
+      </w:r>
+    </w:p>
+    <w:p>
+      <w:pPr>
+        <w:pStyle w:val="Heading2"/>
+      </w:pPr>
+      <w:r>
+        <w:t>3. Explained Variance by Components</w:t>
+      </w:r>
+    </w:p>
+    <w:p>
+      <w:r>
+        <w:t>The table below shows the variance explained by each retained component. Together, these components capture 33.37% of the total variance.</w:t>
+      </w:r>
+    </w:p>
+    <w:p>
+      <w:pPr>
+        <w:jc w:val="left"/>
+      </w:pPr>
+      <w:r>
+        <w:rPr>
+          <w:rFonts w:ascii="Courier New" w:hAnsi="Courier New"/>
+          <w:sz w:val="20"/>
+        </w:rPr>
+        <w:br/>
+        <w:t>PC1: 8.98% (Cumulative: 8.98%)</w:t>
+        <w:br/>
+        <w:t>PC2: 8.37% (Cumulative: 17.35%)</w:t>
+        <w:br/>
+        <w:t>PC3: 5.78% (Cumulative: 23.13%)</w:t>
+        <w:br/>
+        <w:t>PC4: 5.22% (Cumulative: 28.36%)</w:t>
+        <w:br/>
+        <w:t>PC5: 5.01% (Cumulative: 33.37%)</w:t>
+        <w:br/>
+      </w:r>
+    </w:p>
+    <w:p>
+      <w:pPr>
+        <w:pStyle w:val="Heading2"/>
+      </w:pPr>
+      <w:r>
+        <w:t>4. Total Variance Captured</w:t>
+      </w:r>
+    </w:p>
+    <w:p>
+      <w:r>
+        <w:t>The five retained components collectively account for 33.37% of the variance, effectively reducing dimensionality while preserving key information about overweight patients.</w:t>
+      </w:r>
+    </w:p>
+    <w:p>
+      <w:r>
+        <w:drawing>
+          <wp:inline xmlns:a="http://schemas.openxmlformats.org/drawingml/2006/main" xmlns:pic="http://schemas.openxmlformats.org/drawingml/2006/picture">
+            <wp:extent cx="5029200" cy="3771900"/>
+            <wp:docPr id="6" name="Picture 6"/>
+            <wp:cNvGraphicFramePr>
+              <a:graphicFrameLocks noChangeAspect="1"/>
+            </wp:cNvGraphicFramePr>
+            <a:graphic>
+              <a:graphicData uri="http://schemas.openxmlformats.org/drawingml/2006/picture">
+                <pic:pic>
+                  <pic:nvPicPr>
+                    <pic:cNvPr id="0" name="explained_variance.png"/>
+                    <pic:cNvPicPr/>
+                  </pic:nvPicPr>
+                  <pic:blipFill>
+                    <a:blip r:embed="rId11"/>
+                    <a:stretch>
+                      <a:fillRect/>
+                    </a:stretch>
+                  </pic:blipFill>
+                  <pic:spPr>
+                    <a:xfrm>
+                      <a:off x="0" y="0"/>
+                      <a:ext cx="5029200" cy="3771900"/>
+                    </a:xfrm>
+                    <a:prstGeom prst="rect"/>
+                  </pic:spPr>
+                </pic:pic>
+              </a:graphicData>
+            </a:graphic>
+          </wp:inline>
+        </w:drawing>
+      </w:r>
+    </w:p>
+    <w:p>
+      <w:pPr>
+        <w:jc w:val="center"/>
+      </w:pPr>
+      <w:r>
+        <w:t>Figure 3: Explained Variance and Cumulative Variance</w:t>
+      </w:r>
+    </w:p>
+    <w:p>
+      <w:pPr>
+        <w:pStyle w:val="Heading2"/>
+      </w:pPr>
+      <w:r>
+        <w:t>5. Summary of Results</w:t>
+      </w:r>
+    </w:p>
+    <w:p>
+      <w:r>
+        <w:t>The PCA analysis successfully reduced the dataset's dimensionality to five principal components. Key findings include:</w:t>
+        <w:br/>
+        <w:t>- PC1: Strongly associated with Age and Income.</w:t>
+        <w:br/>
+        <w:t>- PC2: Highlights the importance of VitD_levels and Full_meals_eaten.</w:t>
+        <w:br/>
+        <w:t>- PC3–PC5: Capture additional variance, including Doc_visits and TotalCharge.</w:t>
+        <w:br/>
+        <w:br/>
+        <w:t>These findings provide insights into the factors contributing to overweight patients, guiding cost-effective treatment plans.</w:t>
+      </w:r>
+    </w:p>
+    <w:p>
+      <w:pPr>
+        <w:pStyle w:val="Heading1"/>
+      </w:pPr>
+      <w:r>
+        <w:t>Supporting Visualizations</w:t>
+      </w:r>
+    </w:p>
+    <w:p>
+      <w:r>
+        <w:drawing>
+          <wp:inline xmlns:a="http://schemas.openxmlformats.org/drawingml/2006/main" xmlns:pic="http://schemas.openxmlformats.org/drawingml/2006/picture">
+            <wp:extent cx="5029200" cy="3771900"/>
+            <wp:docPr id="7" name="Picture 7"/>
+            <wp:cNvGraphicFramePr>
+              <a:graphicFrameLocks noChangeAspect="1"/>
+            </wp:cNvGraphicFramePr>
+            <a:graphic>
+              <a:graphicData uri="http://schemas.openxmlformats.org/drawingml/2006/picture">
+                <pic:pic>
+                  <pic:nvPicPr>
+                    <pic:cNvPr id="0" name="Age_distribution.png"/>
+                    <pic:cNvPicPr/>
+                  </pic:nvPicPr>
+                  <pic:blipFill>
+                    <a:blip r:embed="rId14"/>
+                    <a:stretch>
+                      <a:fillRect/>
+                    </a:stretch>
+                  </pic:blipFill>
+                  <pic:spPr>
+                    <a:xfrm>
+                      <a:off x="0" y="0"/>
+                      <a:ext cx="5029200" cy="3771900"/>
+                    </a:xfrm>
+                    <a:prstGeom prst="rect"/>
+                  </pic:spPr>
+                </pic:pic>
+              </a:graphicData>
+            </a:graphic>
+          </wp:inline>
+        </w:drawing>
+      </w:r>
+    </w:p>
+    <w:p>
+      <w:pPr>
+        <w:jc w:val="center"/>
+      </w:pPr>
+      <w:r>
+        <w:t>Figure 4: Distribution of Age</w:t>
+      </w:r>
+    </w:p>
+    <w:p>
+      <w:r>
+        <w:drawing>
+          <wp:inline xmlns:a="http://schemas.openxmlformats.org/drawingml/2006/main" xmlns:pic="http://schemas.openxmlformats.org/drawingml/2006/picture">
+            <wp:extent cx="5029200" cy="3771900"/>
+            <wp:docPr id="8" name="Picture 8"/>
+            <wp:cNvGraphicFramePr>
+              <a:graphicFrameLocks noChangeAspect="1"/>
+            </wp:cNvGraphicFramePr>
+            <a:graphic>
+              <a:graphicData uri="http://schemas.openxmlformats.org/drawingml/2006/picture">
+                <pic:pic>
+                  <pic:nvPicPr>
+                    <pic:cNvPr id="0" name="Income_distribution.png"/>
+                    <pic:cNvPicPr/>
+                  </pic:nvPicPr>
+                  <pic:blipFill>
+                    <a:blip r:embed="rId15"/>
+                    <a:stretch>
+                      <a:fillRect/>
+                    </a:stretch>
+                  </pic:blipFill>
+                  <pic:spPr>
+                    <a:xfrm>
+                      <a:off x="0" y="0"/>
+                      <a:ext cx="5029200" cy="3771900"/>
+                    </a:xfrm>
+                    <a:prstGeom prst="rect"/>
+                  </pic:spPr>
+                </pic:pic>
+              </a:graphicData>
+            </a:graphic>
+          </wp:inline>
+        </w:drawing>
+      </w:r>
+    </w:p>
+    <w:p>
+      <w:pPr>
+        <w:jc w:val="center"/>
+      </w:pPr>
+      <w:r>
+        <w:t>Figure 5: Distribution of Income</w:t>
+      </w:r>
+    </w:p>
+    <w:p>
+      <w:r>
+        <w:drawing>
+          <wp:inline xmlns:a="http://schemas.openxmlformats.org/drawingml/2006/main" xmlns:pic="http://schemas.openxmlformats.org/drawingml/2006/picture">
+            <wp:extent cx="5029200" cy="3771900"/>
+            <wp:docPr id="9" name="Picture 9"/>
+            <wp:cNvGraphicFramePr>
+              <a:graphicFrameLocks noChangeAspect="1"/>
+            </wp:cNvGraphicFramePr>
+            <a:graphic>
+              <a:graphicData uri="http://schemas.openxmlformats.org/drawingml/2006/picture">
+                <pic:pic>
+                  <pic:nvPicPr>
+                    <pic:cNvPr id="0" name="VitD_levels_distribution.png"/>
+                    <pic:cNvPicPr/>
+                  </pic:nvPicPr>
+                  <pic:blipFill>
+                    <a:blip r:embed="rId16"/>
+                    <a:stretch>
+                      <a:fillRect/>
+                    </a:stretch>
+                  </pic:blipFill>
+                  <pic:spPr>
+                    <a:xfrm>
+                      <a:off x="0" y="0"/>
+                      <a:ext cx="5029200" cy="3771900"/>
+                    </a:xfrm>
+                    <a:prstGeom prst="rect"/>
+                  </pic:spPr>
+                </pic:pic>
+              </a:graphicData>
+            </a:graphic>
+          </wp:inline>
+        </w:drawing>
+      </w:r>
+    </w:p>
+    <w:p>
+      <w:pPr>
+        <w:jc w:val="center"/>
+      </w:pPr>
+      <w:r>
+        <w:t>Figure 6: Distribution of VitD_levels</w:t>
+      </w:r>
+    </w:p>
+    <w:p>
+      <w:r>
+        <w:drawing>
+          <wp:inline xmlns:a="http://schemas.openxmlformats.org/drawingml/2006/main" xmlns:pic="http://schemas.openxmlformats.org/drawingml/2006/picture">
+            <wp:extent cx="5029200" cy="3771900"/>
+            <wp:docPr id="10" name="Picture 10"/>
+            <wp:cNvGraphicFramePr>
+              <a:graphicFrameLocks noChangeAspect="1"/>
+            </wp:cNvGraphicFramePr>
+            <a:graphic>
+              <a:graphicData uri="http://schemas.openxmlformats.org/drawingml/2006/picture">
+                <pic:pic>
+                  <pic:nvPicPr>
+                    <pic:cNvPr id="0" name="Doc_visits_distribution.png"/>
+                    <pic:cNvPicPr/>
+                  </pic:nvPicPr>
+                  <pic:blipFill>
+                    <a:blip r:embed="rId17"/>
+                    <a:stretch>
+                      <a:fillRect/>
+                    </a:stretch>
+                  </pic:blipFill>
+                  <pic:spPr>
+                    <a:xfrm>
+                      <a:off x="0" y="0"/>
+                      <a:ext cx="5029200" cy="3771900"/>
+                    </a:xfrm>
+                    <a:prstGeom prst="rect"/>
+                  </pic:spPr>
+                </pic:pic>
+              </a:graphicData>
+            </a:graphic>
+          </wp:inline>
+        </w:drawing>
+      </w:r>
+    </w:p>
+    <w:p>
+      <w:pPr>
+        <w:jc w:val="center"/>
+      </w:pPr>
+      <w:r>
+        <w:t>Figure 7: Distribution of Doc_visits</w:t>
+      </w:r>
+    </w:p>
+    <w:p>
+      <w:r>
+        <w:drawing>
+          <wp:inline xmlns:a="http://schemas.openxmlformats.org/drawingml/2006/main" xmlns:pic="http://schemas.openxmlformats.org/drawingml/2006/picture">
+            <wp:extent cx="5029200" cy="2514600"/>
+            <wp:docPr id="11" name="Picture 11"/>
+            <wp:cNvGraphicFramePr>
+              <a:graphicFrameLocks noChangeAspect="1"/>
+            </wp:cNvGraphicFramePr>
+            <a:graphic>
+              <a:graphicData uri="http://schemas.openxmlformats.org/drawingml/2006/picture">
+                <pic:pic>
+                  <pic:nvPicPr>
+                    <pic:cNvPr id="0" name="standardized_distribution.png"/>
+                    <pic:cNvPicPr/>
+                  </pic:nvPicPr>
+                  <pic:blipFill>
+                    <a:blip r:embed="rId10"/>
+                    <a:stretch>
+                      <a:fillRect/>
+                    </a:stretch>
+                  </pic:blipFill>
+                  <pic:spPr>
+                    <a:xfrm>
+                      <a:off x="0" y="0"/>
+                      <a:ext cx="5029200" cy="2514600"/>
+                    </a:xfrm>
+                    <a:prstGeom prst="rect"/>
+                  </pic:spPr>
+                </pic:pic>
+              </a:graphicData>
+            </a:graphic>
+          </wp:inline>
+        </w:drawing>
+      </w:r>
+    </w:p>
+    <w:p>
+      <w:pPr>
+        <w:jc w:val="center"/>
+      </w:pPr>
+      <w:r>
+        <w:t>Figure 8: Standardized Data Distribution</w:t>
       </w:r>
     </w:p>
     <w:p>
@@ -518,25 +925,7 @@
     <w:p>
       <w:pPr/>
       <w:r>
-        <w:t>Hunter, J. D. (2007). Matplotlib: A 2D Graphics Environment. Retrieved from https://doi.org/10.1109/MCSE.2007.55</w:t>
-      </w:r>
-    </w:p>
-    <w:p>
-      <w:pPr/>
-      <w:r>
-        <w:t>McKinney, W. (2010). Data Structures for Statistical Computing in Python. Retrieved from https://conference.scipy.org/proceedings/scipy2010/pdfs/mckinney.pdf</w:t>
-      </w:r>
-    </w:p>
-    <w:p>
-      <w:pPr/>
-      <w:r>
         <w:t>Waskom, M. L. (2017). Seaborn: Statistical Data Visualization. Retrieved from https://seaborn.pydata.org/</w:t>
-      </w:r>
-    </w:p>
-    <w:p>
-      <w:pPr/>
-      <w:r>
-        <w:t>Oliphant, T. E. (2006). A Guide to NumPy. Retrieved from https://numpy.org/</w:t>
       </w:r>
     </w:p>
     <w:sectPr>

</xml_diff>